<commit_message>
adding new changes to the code
</commit_message>
<xml_diff>
--- a/17/report_final/lab17_report.docx
+++ b/17/report_final/lab17_report.docx
@@ -162,7 +162,95 @@
           <w:spacing w:val="-1"/>
           <w:lang w:val="x-none" w:eastAsia="x-none"/>
         </w:rPr>
-        <w:t>In this part of the simulation, the words, distinct words, verses, and the set of verses will be created. To make the verses, a sliding window method has been obtained. The inputs of the code are the Commedia text file and the size of the verses which will be the size of the sliding window. The output of the in this part will be the number of words, the number of distinct words and the number of verses and distinct verses. The size of the set of sentences is available in the code (in bytes). Also, the number of collisions are checked using the fingerprints for the set of sentences.</w:t>
+        <w:t xml:space="preserve">In this part of the simulation, the words, distinct words, verses, and the set of verses will be created. To make the verses, a sliding window method has been obtained. The inputs of the code are the Commedia text file and the size of the verses which will be the size of the sliding window. The output of this part will be the number of words, the number of distinct words and the number of verses and distinct verses. The size of the set of sentences is </w:t>
+      </w:r>
+      <w:r>
+        <w:rPr>
+          <w:i w:val="0"/>
+          <w:iCs w:val="0"/>
+          <w:noProof w:val="0"/>
+          <w:spacing w:val="-1"/>
+          <w:lang w:eastAsia="x-none"/>
+        </w:rPr>
+        <w:t xml:space="preserve">also </w:t>
+      </w:r>
+      <w:r>
+        <w:rPr>
+          <w:i w:val="0"/>
+          <w:iCs w:val="0"/>
+          <w:noProof w:val="0"/>
+          <w:spacing w:val="-1"/>
+          <w:lang w:val="x-none" w:eastAsia="x-none"/>
+        </w:rPr>
+        <w:t>available in the code (in bytes)</w:t>
+      </w:r>
+      <w:r>
+        <w:rPr>
+          <w:i w:val="0"/>
+          <w:iCs w:val="0"/>
+          <w:noProof w:val="0"/>
+          <w:spacing w:val="-1"/>
+          <w:lang w:eastAsia="x-none"/>
+        </w:rPr>
+        <w:t xml:space="preserve"> and also in the final table at the end of the report</w:t>
+      </w:r>
+      <w:r>
+        <w:rPr>
+          <w:i w:val="0"/>
+          <w:iCs w:val="0"/>
+          <w:noProof w:val="0"/>
+          <w:spacing w:val="-1"/>
+          <w:lang w:val="x-none" w:eastAsia="x-none"/>
+        </w:rPr>
+        <w:t>. Also, the number of collisions are checked using the fingerprints for the set of sentences.</w:t>
+      </w:r>
+    </w:p>
+    <w:p>
+      <w:pPr>
+        <w:pStyle w:val="BodyText"/>
+        <w:ind w:firstLine="0pt"/>
+      </w:pPr>
+      <w:r>
+        <w:t>In this part of the simulation, first the sentences are created based on the sliding windows method with length of 6 and then for each word</w:t>
+      </w:r>
+      <w:r>
+        <w:rPr>
+          <w:lang w:val="en-US"/>
+        </w:rPr>
+        <w:t>,</w:t>
+      </w:r>
+      <w:r>
+        <w:t xml:space="preserve"> a fingerprint is created using the hash function provided </w:t>
+      </w:r>
+      <w:r>
+        <w:rPr>
+          <w:lang w:val="en-US"/>
+        </w:rPr>
+        <w:t>in the previous labs (md5)</w:t>
+      </w:r>
+      <w:r>
+        <w:t>. Then after creating the list of fingerprints, Python’s keyword, set() is used. The lengths of these two items (the list and the set) are subtracted from each other. If this value is more than zero, it means that a collision has happened and if not, it means that there’s no collision.</w:t>
+      </w:r>
+    </w:p>
+    <w:p>
+      <w:pPr>
+        <w:pStyle w:val="BodyText"/>
+        <w:ind w:firstLine="0pt"/>
+        <w:rPr>
+          <w:lang w:val="en-US"/>
+        </w:rPr>
+      </w:pPr>
+      <w:r>
+        <w:rPr>
+          <w:lang w:val="en-US"/>
+        </w:rPr>
+        <w:t>The same method is also use to find the Bexp in the next part</w:t>
+      </w:r>
+      <w:r>
+        <w:rPr>
+          <w:lang w:val="en-US"/>
+        </w:rPr>
+        <w:t>.</w:t>
       </w:r>
     </w:p>
     <w:p>
@@ -195,7 +283,7 @@
         <w:ind w:firstLine="0pt"/>
       </w:pPr>
       <w:r>
-        <w:t>In this part of the simulation, first the sentences are created based on the sliding windows method with length of 6 and then for each word a fingerprint is created using the hash function provided in the description of the previous labs. Then after creating the list of fingerprints, Python’s keyword, set() is used. The lengths of these two items (the list and the set) are subtracted from each other. If this value is more than zero, it means that a collision has happened and if not, it means that there’s no collision.</w:t>
+        <w:t>In the first question, we go through the different values for b (which is the minimum number of bits) and we find the smallest value for b that does not lead to a collision, and we call it Bexp.</w:t>
       </w:r>
     </w:p>
     <w:p>
@@ -204,22 +292,6 @@
         <w:ind w:firstLine="0pt"/>
       </w:pPr>
       <w:r>
-        <w:t xml:space="preserve">In the first question, we go through the different values for b (which is the minimum number of bits) and we find the smallest value for b that does not lead to a collision, and we call it </w:t>
-      </w:r>
-      <w:proofErr w:type="spellStart"/>
-      <w:r>
-        <w:t>Bexp</w:t>
-      </w:r>
-      <w:proofErr w:type="spellEnd"/>
-      <w:r>
-        <w:t>.</w:t>
-      </w:r>
-    </w:p>
-    <w:p>
-      <w:pPr>
-        <w:pStyle w:val="BodyText"/>
-      </w:pPr>
-      <w:r>
         <w:t>In my simulation, this value was equal to 34.</w:t>
       </w:r>
     </w:p>
@@ -229,15 +301,7 @@
         <w:ind w:firstLine="0pt"/>
       </w:pPr>
       <w:r>
-        <w:t xml:space="preserve">In the second part we find the theoretical value for b and we call it </w:t>
-      </w:r>
-      <w:proofErr w:type="spellStart"/>
-      <w:r>
-        <w:t>Bteo</w:t>
-      </w:r>
-      <w:proofErr w:type="spellEnd"/>
-      <w:r>
-        <w:t>. We use the formula below to find this value:</w:t>
+        <w:t>In the second part we find the theoretical value for b and we call it Bteo. We use the formula below to find this value:</w:t>
       </w:r>
     </w:p>
     <w:p>
@@ -402,27 +466,19 @@
         <w:rPr>
           <w:rFonts w:asciiTheme="majorBidi" w:eastAsiaTheme="minorEastAsia" w:hAnsiTheme="majorBidi" w:cstheme="majorBidi"/>
         </w:rPr>
-        <w:t xml:space="preserve">And the obtained value is equal to 33. </w:t>
+        <w:t>T</w:t>
       </w:r>
       <w:r>
         <w:rPr>
           <w:rFonts w:asciiTheme="majorBidi" w:eastAsiaTheme="minorEastAsia" w:hAnsiTheme="majorBidi" w:cstheme="majorBidi"/>
         </w:rPr>
-        <w:t xml:space="preserve">In the third question of this part, we must find the value of the false positive based on the value of </w:t>
-      </w:r>
-      <w:proofErr w:type="spellStart"/>
+        <w:t xml:space="preserve">he obtained value is equal to 33. </w:t>
+      </w:r>
       <w:r>
         <w:rPr>
           <w:rFonts w:asciiTheme="majorBidi" w:eastAsiaTheme="minorEastAsia" w:hAnsiTheme="majorBidi" w:cstheme="majorBidi"/>
         </w:rPr>
-        <w:t>Bexp</w:t>
-      </w:r>
-      <w:proofErr w:type="spellEnd"/>
-      <w:r>
-        <w:rPr>
-          <w:rFonts w:asciiTheme="majorBidi" w:eastAsiaTheme="minorEastAsia" w:hAnsiTheme="majorBidi" w:cstheme="majorBidi"/>
-        </w:rPr>
-        <w:t xml:space="preserve"> which in my case is equal to 34.</w:t>
+        <w:t>In the third question of this part, we must find the value of the false positive based on the value of Bexp which in my case is equal to 34.</w:t>
       </w:r>
     </w:p>
     <w:p>
@@ -470,35 +526,7 @@
         <w:rPr>
           <w:rFonts w:asciiTheme="majorBidi" w:eastAsiaTheme="minorEastAsia" w:hAnsiTheme="majorBidi" w:cstheme="majorBidi"/>
         </w:rPr>
-        <w:t xml:space="preserve">The answer to the fourth question is, yes, </w:t>
-      </w:r>
-      <w:proofErr w:type="spellStart"/>
-      <w:r>
-        <w:rPr>
-          <w:rFonts w:asciiTheme="majorBidi" w:eastAsiaTheme="minorEastAsia" w:hAnsiTheme="majorBidi" w:cstheme="majorBidi"/>
-        </w:rPr>
-        <w:t>Bteo</w:t>
-      </w:r>
-      <w:proofErr w:type="spellEnd"/>
-      <w:r>
-        <w:rPr>
-          <w:rFonts w:asciiTheme="majorBidi" w:eastAsiaTheme="minorEastAsia" w:hAnsiTheme="majorBidi" w:cstheme="majorBidi"/>
-        </w:rPr>
-        <w:t xml:space="preserve"> is a good approximation of </w:t>
-      </w:r>
-      <w:proofErr w:type="spellStart"/>
-      <w:r>
-        <w:rPr>
-          <w:rFonts w:asciiTheme="majorBidi" w:eastAsiaTheme="minorEastAsia" w:hAnsiTheme="majorBidi" w:cstheme="majorBidi"/>
-        </w:rPr>
-        <w:t>Bexp</w:t>
-      </w:r>
-      <w:proofErr w:type="spellEnd"/>
-      <w:r>
-        <w:rPr>
-          <w:rFonts w:asciiTheme="majorBidi" w:eastAsiaTheme="minorEastAsia" w:hAnsiTheme="majorBidi" w:cstheme="majorBidi"/>
-        </w:rPr>
-        <w:t xml:space="preserve"> since the they are equal to 33 and 34 (respectively).</w:t>
+        <w:t>The answer to the fourth question is, yes, Bteo is a good approximation of Bexp since the they are equal to 33 and 34 (respectively).</w:t>
       </w:r>
     </w:p>
     <w:p>
@@ -1826,7 +1854,7 @@
     <w:tbl>
       <w:tblPr>
         <w:tblStyle w:val="TableGrid"/>
-        <w:tblW w:w="0pt" w:type="auto"/>
+        <w:tblW w:w="0pt" w:type="dxa"/>
         <w:tblLook w:firstRow="1" w:lastRow="0" w:firstColumn="1" w:lastColumn="0" w:noHBand="0" w:noVBand="1"/>
       </w:tblPr>
       <w:tblGrid>

</xml_diff>